<commit_message>
1.06.1 DDR feature fix
-disabled Dance Dance Revolution (DDR) feature
</commit_message>
<xml_diff>
--- a/ТЗ СОДА.docx
+++ b/ТЗ СОДА.docx
@@ -6077,24 +6077,10 @@
             <w:tcW w:w="7336" w:type="dxa"/>
           </w:tcPr>
           <w:p>
-            <w:pPr>
+            <w:r>
               <w:rPr>
                 <w:lang w:val="en-US"/>
               </w:rPr>
-            </w:pPr>
-            <w:r>
-              <w:rPr>
-                <w:lang w:val="en-US"/>
-              </w:rPr>
-              <w:t>Dance Dance Revolution — серия танцевальных видеоигр от Konami Digital Entertainment</w:t>
-            </w:r>
-          </w:p>
-          <w:p>
-            <w:r>
-              <w:rPr>
-                <w:lang w:val="en-US"/>
-              </w:rPr>
-              <w:lastRenderedPageBreak/>
               <w:t>C</w:t>
             </w:r>
             <w:r>

</xml_diff>